<commit_message>
EDA - no unbalanced conclusions.
</commit_message>
<xml_diff>
--- a/report.docx
+++ b/report.docx
@@ -657,14 +657,53 @@
           <w:sz w:val="18"/>
           <w:szCs w:val="18"/>
         </w:rPr>
-        <w:t>We started our EDA by verifying that no subject</w:t>
-      </w:r>
-      <w:r>
-        <w:rPr>
-          <w:sz w:val="18"/>
-          <w:szCs w:val="18"/>
-        </w:rPr>
-        <w:t xml:space="preserve">, which we didn’t know whether it refers to pairs or individuals, </w:t>
+        <w:t xml:space="preserve">We started our EDA by verifying that no </w:t>
+      </w:r>
+      <w:proofErr w:type="gramStart"/>
+      <w:r>
+        <w:rPr>
+          <w:sz w:val="18"/>
+          <w:szCs w:val="18"/>
+        </w:rPr>
+        <w:t>subject</w:t>
+      </w:r>
+      <w:r>
+        <w:rPr>
+          <w:sz w:val="18"/>
+          <w:szCs w:val="18"/>
+        </w:rPr>
+        <w:t xml:space="preserve"> </w:t>
+      </w:r>
+      <w:r>
+        <w:rPr>
+          <w:rFonts w:hint="cs"/>
+          <w:sz w:val="18"/>
+          <w:szCs w:val="18"/>
+          <w:rtl/>
+        </w:rPr>
+        <w:t>)</w:t>
+      </w:r>
+      <w:r>
+        <w:rPr>
+          <w:sz w:val="18"/>
+          <w:szCs w:val="18"/>
+        </w:rPr>
+        <w:t>which</w:t>
+      </w:r>
+      <w:proofErr w:type="gramEnd"/>
+      <w:r>
+        <w:rPr>
+          <w:sz w:val="18"/>
+          <w:szCs w:val="18"/>
+        </w:rPr>
+        <w:t xml:space="preserve"> we didn’t know whether it refers to pairs or individuals</w:t>
+      </w:r>
+      <w:r>
+        <w:rPr>
+          <w:sz w:val="18"/>
+          <w:szCs w:val="18"/>
+        </w:rPr>
+        <w:t xml:space="preserve">) </w:t>
       </w:r>
       <w:r>
         <w:rPr>
@@ -696,6 +735,13 @@
         </w:rPr>
         <w:t xml:space="preserve"> outcome, for pairs as well. </w:t>
       </w:r>
+      <w:r>
+        <w:rPr>
+          <w:sz w:val="18"/>
+          <w:szCs w:val="18"/>
+        </w:rPr>
+        <w:t>From visually inspecting the image files, we also noticed that aside from centering and cropping the images to contain the individuals’ faces, some images were also cropped and rescaled, adding a completely black background in the edges of the frame.</w:t>
+      </w:r>
     </w:p>
     <w:p>
       <w:pPr>
@@ -711,14 +757,32 @@
           <w:sz w:val="18"/>
           <w:szCs w:val="18"/>
         </w:rPr>
-        <w:t>We then checked how many i</w:t>
-      </w:r>
-      <w:r>
-        <w:rPr>
-          <w:sz w:val="18"/>
-          <w:szCs w:val="18"/>
-        </w:rPr>
-        <w:t xml:space="preserve">mage files each individual has in the image (‘Ifw2Data’) directory supplied and plotted the histogram of the individual counts of image files (Fig. 1). We discovered </w:t>
+        <w:t xml:space="preserve">To </w:t>
+      </w:r>
+      <w:proofErr w:type="spellStart"/>
+      <w:proofErr w:type="gramStart"/>
+      <w:r>
+        <w:rPr>
+          <w:sz w:val="18"/>
+          <w:szCs w:val="18"/>
+        </w:rPr>
+        <w:t>asses</w:t>
+      </w:r>
+      <w:proofErr w:type="spellEnd"/>
+      <w:proofErr w:type="gramEnd"/>
+      <w:r>
+        <w:rPr>
+          <w:sz w:val="18"/>
+          <w:szCs w:val="18"/>
+        </w:rPr>
+        <w:t xml:space="preserve"> the scale of the provided image set, we</w:t>
+      </w:r>
+      <w:r>
+        <w:rPr>
+          <w:sz w:val="18"/>
+          <w:szCs w:val="18"/>
+        </w:rPr>
+        <w:t xml:space="preserve"> checked how many image files each individual has in the image (‘Ifw2Data’) directory supplied and plotted the histogram of the individual counts of image files (Fig. 1). We discovered </w:t>
       </w:r>
       <w:r>
         <w:rPr>
@@ -783,6 +847,10 @@
         <w:pStyle w:val="ListParagraph"/>
         <w:keepNext/>
         <w:ind w:left="0"/>
+        <w:rPr>
+          <w:sz w:val="18"/>
+          <w:szCs w:val="18"/>
+        </w:rPr>
       </w:pPr>
       <w:r>
         <w:rPr>
@@ -843,14 +911,27 @@
       <w:r>
         <w:t xml:space="preserve">Figure </w:t>
       </w:r>
-      <w:fldSimple w:instr=" SEQ Figure \* ARABIC ">
-        <w:r>
-          <w:rPr>
-            <w:noProof/>
-          </w:rPr>
-          <w:t>1</w:t>
-        </w:r>
-      </w:fldSimple>
+      <w:r>
+        <w:fldChar w:fldCharType="begin"/>
+      </w:r>
+      <w:r>
+        <w:instrText xml:space="preserve"> SEQ Figure \* ARABIC </w:instrText>
+      </w:r>
+      <w:r>
+        <w:fldChar w:fldCharType="separate"/>
+      </w:r>
+      <w:r>
+        <w:rPr>
+          <w:noProof/>
+        </w:rPr>
+        <w:t>1</w:t>
+      </w:r>
+      <w:r>
+        <w:rPr>
+          <w:noProof/>
+        </w:rPr>
+        <w:fldChar w:fldCharType="end"/>
+      </w:r>
       <w:r>
         <w:t xml:space="preserve">:Distribution of Image files count - limit of y-axis </w:t>
       </w:r>
@@ -862,105 +943,209 @@
       </w:r>
     </w:p>
     <w:p>
-      <w:r>
+      <w:pPr>
+        <w:rPr>
+          <w:sz w:val="18"/>
+          <w:szCs w:val="18"/>
+        </w:rPr>
+      </w:pPr>
+      <w:r>
+        <w:rPr>
+          <w:sz w:val="18"/>
+          <w:szCs w:val="18"/>
+        </w:rPr>
         <w:t xml:space="preserve">We then focused on the training and testing set only, disregarding any finding related to the image files themselves, as we are instructed to train and test our data using only the images </w:t>
       </w:r>
       <w:proofErr w:type="spellStart"/>
       <w:r>
+        <w:rPr>
+          <w:sz w:val="18"/>
+          <w:szCs w:val="18"/>
+        </w:rPr>
         <w:t>addresed</w:t>
       </w:r>
       <w:proofErr w:type="spellEnd"/>
       <w:r>
+        <w:rPr>
+          <w:sz w:val="18"/>
+          <w:szCs w:val="18"/>
+        </w:rPr>
         <w:t xml:space="preserve"> by the </w:t>
       </w:r>
       <w:bookmarkStart w:id="3" w:name="_Hlk69669915"/>
       <w:r>
+        <w:rPr>
+          <w:sz w:val="18"/>
+          <w:szCs w:val="18"/>
+        </w:rPr>
         <w:t xml:space="preserve">‘pairDevTrain.txt’&amp; </w:t>
       </w:r>
       <w:bookmarkEnd w:id="3"/>
       <w:r>
-        <w:t>‘pairDevT</w:t>
-      </w:r>
-      <w:r>
-        <w:t>est</w:t>
-      </w:r>
-      <w:r>
-        <w:t>.txt’</w:t>
-      </w:r>
-      <w:r>
-        <w:t>; We found that the individual appearing in the training set</w:t>
-      </w:r>
-      <w:r>
-        <w:t xml:space="preserve"> </w:t>
-      </w:r>
-      <w:r>
-        <w:t xml:space="preserve">and in the test set </w:t>
-      </w:r>
-      <w:r>
-        <w:t>are ‘</w:t>
+        <w:rPr>
+          <w:sz w:val="18"/>
+          <w:szCs w:val="18"/>
+        </w:rPr>
+        <w:t>‘pairDevTest.txt’; We found that the individual appearing in the training set and in the test set are ‘</w:t>
       </w:r>
       <w:proofErr w:type="spellStart"/>
       <w:r>
+        <w:rPr>
+          <w:sz w:val="18"/>
+          <w:szCs w:val="18"/>
+        </w:rPr>
         <w:t>Alec_Baldwin</w:t>
       </w:r>
       <w:proofErr w:type="spellEnd"/>
       <w:r>
-        <w:t>’ ‘</w:t>
+        <w:rPr>
+          <w:sz w:val="18"/>
+          <w:szCs w:val="18"/>
+        </w:rPr>
+        <w:t xml:space="preserve">’ </w:t>
+      </w:r>
+      <w:r>
+        <w:rPr>
+          <w:sz w:val="18"/>
+          <w:szCs w:val="18"/>
+        </w:rPr>
+        <w:lastRenderedPageBreak/>
+        <w:t>‘</w:t>
       </w:r>
       <w:proofErr w:type="spellStart"/>
       <w:r>
+        <w:rPr>
+          <w:sz w:val="18"/>
+          <w:szCs w:val="18"/>
+        </w:rPr>
         <w:t>Tang_Jiaxuan</w:t>
       </w:r>
       <w:proofErr w:type="spellEnd"/>
       <w:proofErr w:type="gramStart"/>
       <w:r>
+        <w:rPr>
+          <w:sz w:val="18"/>
+          <w:szCs w:val="18"/>
+        </w:rPr>
         <w:t>’ ,</w:t>
       </w:r>
       <w:proofErr w:type="gramEnd"/>
       <w:r>
-        <w:t xml:space="preserve"> accordingly, both with 6 </w:t>
-      </w:r>
-      <w:r>
-        <w:lastRenderedPageBreak/>
-        <w:t xml:space="preserve">appearances only (both under matching pairs and </w:t>
+        <w:rPr>
+          <w:sz w:val="18"/>
+          <w:szCs w:val="18"/>
+        </w:rPr>
+        <w:t xml:space="preserve"> accordingly, both with 6 appearances only (both under matching pairs and </w:t>
       </w:r>
       <w:proofErr w:type="spellStart"/>
       <w:r>
+        <w:rPr>
+          <w:sz w:val="18"/>
+          <w:szCs w:val="18"/>
+        </w:rPr>
         <w:t>non matching</w:t>
       </w:r>
       <w:proofErr w:type="spellEnd"/>
       <w:r>
+        <w:rPr>
+          <w:sz w:val="18"/>
+          <w:szCs w:val="18"/>
+        </w:rPr>
         <w:t xml:space="preserve"> pairs). We also plotted a histogram of all individuals’ </w:t>
       </w:r>
       <w:proofErr w:type="gramStart"/>
       <w:r>
+        <w:rPr>
+          <w:sz w:val="18"/>
+          <w:szCs w:val="18"/>
+        </w:rPr>
         <w:t>amount</w:t>
       </w:r>
       <w:proofErr w:type="gramEnd"/>
       <w:r>
+        <w:rPr>
+          <w:sz w:val="18"/>
+          <w:szCs w:val="18"/>
+        </w:rPr>
         <w:t xml:space="preserve"> of appearances in the training and testing sets (Fig. 2), and although most individuals appeared once, it seems there is some sort of a power law restricting the </w:t>
       </w:r>
       <w:r>
+        <w:rPr>
+          <w:sz w:val="18"/>
+          <w:szCs w:val="18"/>
+        </w:rPr>
         <w:t xml:space="preserve">amount of duplicated (or more) </w:t>
       </w:r>
       <w:proofErr w:type="spellStart"/>
       <w:r>
+        <w:rPr>
+          <w:sz w:val="18"/>
+          <w:szCs w:val="18"/>
+        </w:rPr>
         <w:t>inviduals</w:t>
       </w:r>
       <w:proofErr w:type="spellEnd"/>
       <w:r>
+        <w:rPr>
+          <w:sz w:val="18"/>
+          <w:szCs w:val="18"/>
+        </w:rPr>
         <w:t>’ appearances</w:t>
       </w:r>
       <w:r>
+        <w:rPr>
+          <w:sz w:val="18"/>
+          <w:szCs w:val="18"/>
+        </w:rPr>
         <w:t xml:space="preserve"> in both training and testing sets. In the training set, only 351 individuals appeared in both the matched pairs and </w:t>
       </w:r>
       <w:proofErr w:type="spellStart"/>
       <w:r>
+        <w:rPr>
+          <w:sz w:val="18"/>
+          <w:szCs w:val="18"/>
+        </w:rPr>
         <w:t>non matched</w:t>
       </w:r>
       <w:proofErr w:type="spellEnd"/>
       <w:r>
-        <w:t xml:space="preserve"> pairs, whilst 138 appeared in both in the testing set. </w:t>
+        <w:rPr>
+          <w:sz w:val="18"/>
+          <w:szCs w:val="18"/>
+        </w:rPr>
+        <w:t xml:space="preserve"> pairs, whilst 138 appeared in both </w:t>
+      </w:r>
+      <w:r>
+        <w:rPr>
+          <w:sz w:val="18"/>
+          <w:szCs w:val="18"/>
+        </w:rPr>
+        <w:t xml:space="preserve">matching and </w:t>
+      </w:r>
+      <w:proofErr w:type="spellStart"/>
+      <w:proofErr w:type="gramStart"/>
+      <w:r>
+        <w:rPr>
+          <w:sz w:val="18"/>
+          <w:szCs w:val="18"/>
+        </w:rPr>
+        <w:t>non matching</w:t>
+      </w:r>
+      <w:proofErr w:type="spellEnd"/>
+      <w:proofErr w:type="gramEnd"/>
+      <w:r>
+        <w:rPr>
+          <w:sz w:val="18"/>
+          <w:szCs w:val="18"/>
+        </w:rPr>
+        <w:t xml:space="preserve"> pairs </w:t>
+      </w:r>
+      <w:r>
+        <w:rPr>
+          <w:sz w:val="18"/>
+          <w:szCs w:val="18"/>
+        </w:rPr>
+        <w:t xml:space="preserve">in the testing set. </w:t>
       </w:r>
     </w:p>
     <w:p>
@@ -1024,14 +1209,27 @@
       <w:r>
         <w:t xml:space="preserve">Figure </w:t>
       </w:r>
-      <w:fldSimple w:instr=" SEQ Figure \* ARABIC ">
-        <w:r>
-          <w:rPr>
-            <w:noProof/>
-          </w:rPr>
-          <w:t>2</w:t>
-        </w:r>
-      </w:fldSimple>
+      <w:r>
+        <w:fldChar w:fldCharType="begin"/>
+      </w:r>
+      <w:r>
+        <w:instrText xml:space="preserve"> SEQ Figure \* ARABIC </w:instrText>
+      </w:r>
+      <w:r>
+        <w:fldChar w:fldCharType="separate"/>
+      </w:r>
+      <w:r>
+        <w:rPr>
+          <w:noProof/>
+        </w:rPr>
+        <w:t>2</w:t>
+      </w:r>
+      <w:r>
+        <w:rPr>
+          <w:noProof/>
+        </w:rPr>
+        <w:fldChar w:fldCharType="end"/>
+      </w:r>
       <w:r>
         <w:t xml:space="preserve"> - Distributions of appearances in training and testing sets. </w:t>
       </w:r>
@@ -1129,14 +1327,197 @@
       <w:pPr>
         <w:pStyle w:val="ListParagraph"/>
         <w:ind w:left="0"/>
+        <w:rPr>
+          <w:sz w:val="18"/>
+          <w:szCs w:val="18"/>
+        </w:rPr>
+      </w:pPr>
+      <w:r>
+        <w:rPr>
+          <w:sz w:val="18"/>
+          <w:szCs w:val="18"/>
+        </w:rPr>
+        <w:t xml:space="preserve">Checking for shared individuals </w:t>
+      </w:r>
+      <w:r>
+        <w:rPr>
+          <w:sz w:val="18"/>
+          <w:szCs w:val="18"/>
+        </w:rPr>
+        <w:t xml:space="preserve">across matching and </w:t>
+      </w:r>
+      <w:proofErr w:type="spellStart"/>
+      <w:proofErr w:type="gramStart"/>
+      <w:r>
+        <w:rPr>
+          <w:sz w:val="18"/>
+          <w:szCs w:val="18"/>
+        </w:rPr>
+        <w:t>non matching</w:t>
+      </w:r>
+      <w:proofErr w:type="spellEnd"/>
+      <w:proofErr w:type="gramEnd"/>
+      <w:r>
+        <w:rPr>
+          <w:sz w:val="18"/>
+          <w:szCs w:val="18"/>
+        </w:rPr>
+        <w:t xml:space="preserve"> pairs is not sufficient, as an individual might be represented by a different image (notated with the image index) in the matching samples then in the </w:t>
+      </w:r>
+      <w:proofErr w:type="spellStart"/>
+      <w:r>
+        <w:rPr>
+          <w:sz w:val="18"/>
+          <w:szCs w:val="18"/>
+        </w:rPr>
+        <w:t>non matching</w:t>
+      </w:r>
+      <w:proofErr w:type="spellEnd"/>
+      <w:r>
+        <w:rPr>
+          <w:sz w:val="18"/>
+          <w:szCs w:val="18"/>
+        </w:rPr>
+        <w:t xml:space="preserve"> samples. Hence, we checked whether the set of images used for the matching samples is fully/disjoint/contiguous with the set of images used for the non-matching sample with all shared individuals. We found that all the images of individuals appearing in both matching and </w:t>
+      </w:r>
+      <w:proofErr w:type="spellStart"/>
+      <w:proofErr w:type="gramStart"/>
+      <w:r>
+        <w:rPr>
+          <w:sz w:val="18"/>
+          <w:szCs w:val="18"/>
+        </w:rPr>
+        <w:t>non matching</w:t>
+      </w:r>
+      <w:proofErr w:type="spellEnd"/>
+      <w:proofErr w:type="gramEnd"/>
+      <w:r>
+        <w:rPr>
+          <w:sz w:val="18"/>
+          <w:szCs w:val="18"/>
+        </w:rPr>
+        <w:t xml:space="preserve"> pairs are the same in the matching and </w:t>
+      </w:r>
+      <w:proofErr w:type="spellStart"/>
+      <w:r>
+        <w:rPr>
+          <w:sz w:val="18"/>
+          <w:szCs w:val="18"/>
+        </w:rPr>
+        <w:t>non matching</w:t>
+      </w:r>
+      <w:proofErr w:type="spellEnd"/>
+      <w:r>
+        <w:rPr>
+          <w:sz w:val="18"/>
+          <w:szCs w:val="18"/>
+        </w:rPr>
+        <w:t xml:space="preserve"> samples.</w:t>
+      </w:r>
+    </w:p>
+    <w:p>
+      <w:pPr>
+        <w:pStyle w:val="ListParagraph"/>
+        <w:ind w:left="0"/>
+        <w:rPr>
+          <w:sz w:val="18"/>
+          <w:szCs w:val="18"/>
+          <w:u w:val="single"/>
+        </w:rPr>
+      </w:pPr>
+    </w:p>
+    <w:p>
+      <w:pPr>
+        <w:pStyle w:val="ListParagraph"/>
+        <w:ind w:left="0"/>
+        <w:rPr>
+          <w:sz w:val="18"/>
+          <w:szCs w:val="18"/>
+          <w:u w:val="single"/>
+        </w:rPr>
+      </w:pPr>
+      <w:r>
+        <w:rPr>
+          <w:sz w:val="18"/>
+          <w:szCs w:val="18"/>
+          <w:u w:val="single"/>
+        </w:rPr>
+        <w:t>EDA conclusions:</w:t>
+      </w:r>
+    </w:p>
+    <w:p>
+      <w:pPr>
+        <w:pStyle w:val="ListParagraph"/>
+        <w:ind w:left="0"/>
+        <w:rPr>
+          <w:sz w:val="18"/>
+          <w:szCs w:val="18"/>
+        </w:rPr>
+      </w:pPr>
+      <w:r>
+        <w:rPr>
+          <w:sz w:val="18"/>
+          <w:szCs w:val="18"/>
+        </w:rPr>
+        <w:t xml:space="preserve">As most individuals appear in either the matching pairs </w:t>
+      </w:r>
+      <w:r>
         <w:rPr>
           <w:b/>
           <w:bCs/>
           <w:sz w:val="18"/>
           <w:szCs w:val="18"/>
-          <w:u w:val="single"/>
-        </w:rPr>
-      </w:pPr>
+        </w:rPr>
+        <w:t>or</w:t>
+      </w:r>
+      <w:r>
+        <w:rPr>
+          <w:sz w:val="18"/>
+          <w:szCs w:val="18"/>
+        </w:rPr>
+        <w:t xml:space="preserve"> the non-matching pairs, the task in hand (one-shot learning to classify if two images are of the same individual) is more difficult than we thought. During most of the training, our model will learn from each individual only once, either from matching samples or non-matching samples, and will have very few opportunities to learn matching and </w:t>
+      </w:r>
+      <w:proofErr w:type="spellStart"/>
+      <w:proofErr w:type="gramStart"/>
+      <w:r>
+        <w:rPr>
+          <w:sz w:val="18"/>
+          <w:szCs w:val="18"/>
+        </w:rPr>
+        <w:t>non matching</w:t>
+      </w:r>
+      <w:proofErr w:type="spellEnd"/>
+      <w:proofErr w:type="gramEnd"/>
+      <w:r>
+        <w:rPr>
+          <w:sz w:val="18"/>
+          <w:szCs w:val="18"/>
+        </w:rPr>
+        <w:t xml:space="preserve"> samples of a single person. This makes the task of training closer to zero-shot learning. This is emphasized by the fully disjoint train and test sets, </w:t>
+      </w:r>
+      <w:proofErr w:type="gramStart"/>
+      <w:r>
+        <w:rPr>
+          <w:sz w:val="18"/>
+          <w:szCs w:val="18"/>
+        </w:rPr>
+        <w:t>were</w:t>
+      </w:r>
+      <w:proofErr w:type="gramEnd"/>
+      <w:r>
+        <w:rPr>
+          <w:sz w:val="18"/>
+          <w:szCs w:val="18"/>
+        </w:rPr>
+        <w:t xml:space="preserve"> no individuals are </w:t>
+      </w:r>
+      <w:r>
+        <w:rPr>
+          <w:sz w:val="18"/>
+          <w:szCs w:val="18"/>
+        </w:rPr>
+        <w:t xml:space="preserve">contiguous about the two sets. </w:t>
+      </w:r>
     </w:p>
     <w:p>
       <w:pPr>

</xml_diff>

<commit_message>
expanded EDA, added to train_validation split description.
</commit_message>
<xml_diff>
--- a/report.docx
+++ b/report.docx
@@ -226,14 +226,7 @@
           <w:sz w:val="18"/>
           <w:szCs w:val="18"/>
         </w:rPr>
-        <w:t xml:space="preserve"> implementation </w:t>
-      </w:r>
-      <w:r>
-        <w:rPr>
-          <w:sz w:val="18"/>
-          <w:szCs w:val="18"/>
-        </w:rPr>
-        <w:t>is based on the paper “</w:t>
+        <w:t xml:space="preserve"> implementation is based on the paper “</w:t>
       </w:r>
       <w:r>
         <w:rPr>
@@ -424,23 +417,7 @@
           <w:sz w:val="18"/>
           <w:szCs w:val="18"/>
         </w:rPr>
-        <w:t xml:space="preserve"> images inputs, aka, similarity score, thus, </w:t>
-      </w:r>
-      <w:proofErr w:type="gramStart"/>
-      <w:r>
-        <w:rPr>
-          <w:sz w:val="18"/>
-          <w:szCs w:val="18"/>
-        </w:rPr>
-        <w:t>later on</w:t>
-      </w:r>
-      <w:proofErr w:type="gramEnd"/>
-      <w:r>
-        <w:rPr>
-          <w:sz w:val="18"/>
-          <w:szCs w:val="18"/>
-        </w:rPr>
-        <w:t>, the network can generalize the prediction and employ it in a zero/one-shot learning fashion.</w:t>
+        <w:t xml:space="preserve"> images inputs, aka, similarity score, thus, later on, the network can generalize the prediction and employ it in a zero/one-shot learning fashion.</w:t>
       </w:r>
     </w:p>
     <w:p>
@@ -741,7 +718,6 @@
       <w:pPr>
         <w:spacing w:after="0" w:line="240" w:lineRule="auto"/>
         <w:rPr>
-          <w:rFonts w:hint="cs"/>
           <w:sz w:val="18"/>
           <w:szCs w:val="18"/>
           <w:rtl/>
@@ -820,7 +796,37 @@
           <w:sz w:val="18"/>
           <w:szCs w:val="18"/>
         </w:rPr>
-        <w:t>Split the given training pairs into train/validation datasets.</w:t>
+        <w:t>Split the given training pairs into train/validation datasets</w:t>
+      </w:r>
+      <w:r>
+        <w:rPr>
+          <w:sz w:val="18"/>
+          <w:szCs w:val="18"/>
+        </w:rPr>
+        <w:t xml:space="preserve"> – the split was performed on the matching and non-matching pairs separately, to ensure each set contains samples of both types of pairs, and then the validation/training set of the non-matching pairs was united with the appropriate matching pairs set (validation-matching with validation-non-matching and </w:t>
+      </w:r>
+      <w:proofErr w:type="spellStart"/>
+      <w:r>
+        <w:rPr>
+          <w:sz w:val="18"/>
+          <w:szCs w:val="18"/>
+        </w:rPr>
+        <w:t>similarily</w:t>
+      </w:r>
+      <w:proofErr w:type="spellEnd"/>
+      <w:r>
+        <w:rPr>
+          <w:sz w:val="18"/>
+          <w:szCs w:val="18"/>
+        </w:rPr>
+        <w:t xml:space="preserve"> with the training sets of pairs)</w:t>
+      </w:r>
+      <w:r>
+        <w:rPr>
+          <w:sz w:val="18"/>
+          <w:szCs w:val="18"/>
+        </w:rPr>
+        <w:t>.</w:t>
       </w:r>
     </w:p>
     <w:p>
@@ -842,6 +848,7 @@
           <w:sz w:val="18"/>
           <w:szCs w:val="18"/>
         </w:rPr>
+        <w:lastRenderedPageBreak/>
         <w:t xml:space="preserve">Convert the current data structures that hold images path into tensors with the content of the images by decoding, apply image resize if configured, and normalization. </w:t>
       </w:r>
     </w:p>
@@ -864,7 +871,6 @@
           <w:sz w:val="18"/>
           <w:szCs w:val="18"/>
         </w:rPr>
-        <w:lastRenderedPageBreak/>
         <w:t xml:space="preserve">We decided to work with </w:t>
       </w:r>
       <w:proofErr w:type="spellStart"/>
@@ -1020,35 +1026,7 @@
           <w:sz w:val="18"/>
           <w:szCs w:val="18"/>
         </w:rPr>
-        <w:t xml:space="preserve">To monitor performance during training, we used the binary accuracy metric, namely, </w:t>
-      </w:r>
-      <w:r>
-        <w:rPr>
-          <w:sz w:val="18"/>
-          <w:szCs w:val="18"/>
-        </w:rPr>
-        <w:t>verification</w:t>
-      </w:r>
-      <w:r>
-        <w:rPr>
-          <w:sz w:val="18"/>
-          <w:szCs w:val="18"/>
-        </w:rPr>
-        <w:t xml:space="preserve"> on the validation set pairs generated as depicted above. W</w:t>
-      </w:r>
-      <w:r>
-        <w:rPr>
-          <w:sz w:val="18"/>
-          <w:szCs w:val="18"/>
-        </w:rPr>
-        <w:t>e could have chosen to apply n-way one-shot learning evaluation</w:t>
-      </w:r>
-      <w:r>
-        <w:rPr>
-          <w:sz w:val="18"/>
-          <w:szCs w:val="18"/>
-        </w:rPr>
-        <w:t>, however, in the paper they stated that both strategies yield similar results, thus for ease of implementation, we’ve decided to configure our optimizer and early stopping based on validation error for the verification task.</w:t>
+        <w:t>To monitor performance during training, we used the binary accuracy metric, namely, verification on the validation set pairs generated as depicted above. We could have chosen to apply n-way one-shot learning evaluation, however, in the paper they stated that both strategies yield similar results, thus for ease of implementation, we’ve decided to configure our optimizer and early stopping based on validation error for the verification task.</w:t>
       </w:r>
     </w:p>
     <w:p>
@@ -1120,21 +1098,7 @@
           <w:sz w:val="18"/>
           <w:szCs w:val="18"/>
         </w:rPr>
-        <w:t xml:space="preserve">logic that </w:t>
-      </w:r>
-      <w:r>
-        <w:rPr>
-          <w:sz w:val="18"/>
-          <w:szCs w:val="18"/>
-        </w:rPr>
-        <w:t>generates those tests for both validation and test dataset</w:t>
-      </w:r>
-      <w:r>
-        <w:rPr>
-          <w:sz w:val="18"/>
-          <w:szCs w:val="18"/>
-        </w:rPr>
-        <w:t xml:space="preserve"> into the above</w:t>
+        <w:t>logic that generates those tests for both validation and test dataset into the above</w:t>
       </w:r>
       <w:r>
         <w:rPr>
@@ -2158,63 +2122,7 @@
           <w:sz w:val="18"/>
           <w:szCs w:val="18"/>
         </w:rPr>
-        <w:t>f</w:t>
-      </w:r>
-      <w:r>
-        <w:rPr>
-          <w:rFonts w:eastAsiaTheme="minorEastAsia"/>
-          <w:sz w:val="18"/>
-          <w:szCs w:val="18"/>
-        </w:rPr>
-        <w:t>or the convolutional layers the weights are initialize</w:t>
-      </w:r>
-      <w:r>
-        <w:rPr>
-          <w:rFonts w:eastAsiaTheme="minorEastAsia"/>
-          <w:sz w:val="18"/>
-          <w:szCs w:val="18"/>
-        </w:rPr>
-        <w:t>d</w:t>
-      </w:r>
-      <w:r>
-        <w:rPr>
-          <w:rFonts w:eastAsiaTheme="minorEastAsia"/>
-          <w:sz w:val="18"/>
-          <w:szCs w:val="18"/>
-        </w:rPr>
-        <w:t xml:space="preserve"> from a normal distribution with zero-mean and sta</w:t>
-      </w:r>
-      <w:r>
-        <w:rPr>
-          <w:rFonts w:eastAsiaTheme="minorEastAsia"/>
-          <w:sz w:val="18"/>
-          <w:szCs w:val="18"/>
-        </w:rPr>
-        <w:t>nd</w:t>
-      </w:r>
-      <w:r>
-        <w:rPr>
-          <w:rFonts w:eastAsiaTheme="minorEastAsia"/>
-          <w:sz w:val="18"/>
-          <w:szCs w:val="18"/>
-        </w:rPr>
-        <w:t>ard devi</w:t>
-      </w:r>
-      <w:r>
-        <w:rPr>
-          <w:rFonts w:eastAsiaTheme="minorEastAsia"/>
-          <w:sz w:val="18"/>
-          <w:szCs w:val="18"/>
-        </w:rPr>
-        <w:t>a</w:t>
-      </w:r>
-      <w:r>
-        <w:rPr>
-          <w:rFonts w:eastAsiaTheme="minorEastAsia"/>
-          <w:sz w:val="18"/>
-          <w:szCs w:val="18"/>
-        </w:rPr>
-        <w:t xml:space="preserve">tion of </w:t>
+        <w:t xml:space="preserve">for the convolutional layers the weights are initialized from a normal distribution with zero-mean and standard deviation of </w:t>
       </w:r>
       <m:oMath>
         <m:sSup>
@@ -2323,6 +2231,7 @@
           <w:sz w:val="18"/>
           <w:szCs w:val="18"/>
         </w:rPr>
+        <w:lastRenderedPageBreak/>
         <w:t xml:space="preserve">and for the full- connected layers, the weights were drawn from a much wider normal distribution with zero-mean and standard deviation of </w:t>
       </w:r>
       <m:oMath>
@@ -2556,6 +2465,13 @@
         </w:rPr>
         <w:t xml:space="preserve">As specified in the assignment, each model </w:t>
       </w:r>
+      <w:r>
+        <w:rPr>
+          <w:sz w:val="18"/>
+          <w:szCs w:val="18"/>
+        </w:rPr>
+        <w:t xml:space="preserve">was </w:t>
+      </w:r>
     </w:p>
     <w:p>
       <w:pPr>
@@ -2655,10 +2571,13 @@
     <w:p>
       <w:pPr>
         <w:pStyle w:val="ListParagraph"/>
-        <w:ind w:left="0"/>
-        <w:rPr>
-          <w:sz w:val="18"/>
-          <w:szCs w:val="18"/>
+        <w:bidi/>
+        <w:ind w:left="0"/>
+        <w:rPr>
+          <w:rFonts w:hint="cs"/>
+          <w:sz w:val="18"/>
+          <w:szCs w:val="18"/>
+          <w:rtl/>
         </w:rPr>
       </w:pPr>
     </w:p>
@@ -3472,14 +3391,7 @@
           <w:sz w:val="18"/>
           <w:szCs w:val="18"/>
         </w:rPr>
-        <w:t>A</w:t>
-      </w:r>
-      <w:r>
-        <w:rPr>
-          <w:sz w:val="18"/>
-          <w:szCs w:val="18"/>
-        </w:rPr>
-        <w:t>rchitecture</w:t>
+        <w:t>Architecture</w:t>
       </w:r>
       <w:r>
         <w:rPr>
@@ -3505,6 +3417,13 @@
         </w:rPr>
         <w:t>Validation set:</w:t>
       </w:r>
+      <w:r>
+        <w:rPr>
+          <w:sz w:val="18"/>
+          <w:szCs w:val="18"/>
+        </w:rPr>
+        <w:t xml:space="preserve"> </w:t>
+      </w:r>
     </w:p>
     <w:p>
       <w:pPr>
@@ -3544,14 +3463,7 @@
           <w:sz w:val="18"/>
           <w:szCs w:val="18"/>
         </w:rPr>
-        <w:t xml:space="preserve"> </w:t>
-      </w:r>
-      <w:r>
-        <w:rPr>
-          <w:sz w:val="18"/>
-          <w:szCs w:val="18"/>
-        </w:rPr>
-        <w:t xml:space="preserve">Also, an exponential learning rate decay mechanism has been applied, i.e., </w:t>
+        <w:t xml:space="preserve"> Also, an exponential learning rate decay mechanism has been applied, i.e., </w:t>
       </w:r>
       <m:oMath>
         <m:r>
@@ -4009,39 +3921,19 @@
     <w:p>
       <w:pPr>
         <w:pStyle w:val="ListParagraph"/>
-        <w:ind w:left="0"/>
-        <w:rPr>
-          <w:sz w:val="18"/>
-          <w:szCs w:val="18"/>
-        </w:rPr>
-      </w:pPr>
-      <w:r>
-        <w:rPr>
-          <w:sz w:val="18"/>
-          <w:szCs w:val="18"/>
-        </w:rPr>
-        <w:t>We started our EDA by verifying that no subject</w:t>
-      </w:r>
-      <w:r>
-        <w:rPr>
-          <w:sz w:val="18"/>
-          <w:szCs w:val="18"/>
-        </w:rPr>
-        <w:t xml:space="preserve">, which we didn’t know whether it refers to pairs or individuals, </w:t>
-      </w:r>
-      <w:r>
-        <w:rPr>
-          <w:sz w:val="18"/>
-          <w:szCs w:val="18"/>
-        </w:rPr>
-        <w:t>is shared between the training and testing sets, as stated in the instructions.</w:t>
-      </w:r>
-      <w:r>
-        <w:rPr>
-          <w:sz w:val="18"/>
-          <w:szCs w:val="18"/>
-        </w:rPr>
-        <w:t xml:space="preserve"> This was verified to be true for individuals and, as </w:t>
+        <w:keepNext/>
+        <w:ind w:left="0"/>
+        <w:rPr>
+          <w:sz w:val="18"/>
+          <w:szCs w:val="18"/>
+        </w:rPr>
+      </w:pPr>
+      <w:r>
+        <w:rPr>
+          <w:sz w:val="18"/>
+          <w:szCs w:val="18"/>
+        </w:rPr>
+        <w:t xml:space="preserve">We started our EDA by verifying that no </w:t>
       </w:r>
       <w:proofErr w:type="gramStart"/>
       <w:r>
@@ -4049,6 +3941,22 @@
           <w:sz w:val="18"/>
           <w:szCs w:val="18"/>
         </w:rPr>
+        <w:t>subject )which</w:t>
+      </w:r>
+      <w:proofErr w:type="gramEnd"/>
+      <w:r>
+        <w:rPr>
+          <w:sz w:val="18"/>
+          <w:szCs w:val="18"/>
+        </w:rPr>
+        <w:t xml:space="preserve"> we didn’t know whether it refers to pairs or individuals) is shared between the training and testing sets, as stated in the instructions. This was verified to be true for individuals and, as </w:t>
+      </w:r>
+      <w:proofErr w:type="gramStart"/>
+      <w:r>
+        <w:rPr>
+          <w:sz w:val="18"/>
+          <w:szCs w:val="18"/>
+        </w:rPr>
         <w:t>a an</w:t>
       </w:r>
       <w:proofErr w:type="gramEnd"/>
@@ -4057,67 +3965,47 @@
           <w:sz w:val="18"/>
           <w:szCs w:val="18"/>
         </w:rPr>
-        <w:t xml:space="preserve"> outcome, for pairs as well. </w:t>
-      </w:r>
-    </w:p>
-    <w:p>
-      <w:pPr>
-        <w:pStyle w:val="ListParagraph"/>
-        <w:ind w:left="0"/>
-        <w:rPr>
-          <w:sz w:val="18"/>
-          <w:szCs w:val="18"/>
-        </w:rPr>
-      </w:pPr>
-      <w:r>
-        <w:rPr>
-          <w:sz w:val="18"/>
-          <w:szCs w:val="18"/>
-        </w:rPr>
-        <w:t>We then checked how many i</w:t>
-      </w:r>
-      <w:r>
-        <w:rPr>
-          <w:sz w:val="18"/>
-          <w:szCs w:val="18"/>
-        </w:rPr>
-        <w:t xml:space="preserve">mage files each individual has in the image (‘Ifw2Data’) directory supplied and plotted the histogram of the individual counts of image files (Fig. 1). We discovered </w:t>
-      </w:r>
-      <w:r>
-        <w:rPr>
-          <w:sz w:val="18"/>
-          <w:szCs w:val="18"/>
-        </w:rPr>
-        <w:t xml:space="preserve">that the </w:t>
-      </w:r>
-      <w:r>
-        <w:rPr>
-          <w:sz w:val="18"/>
-          <w:szCs w:val="18"/>
-        </w:rPr>
-        <w:t xml:space="preserve">majority of </w:t>
-      </w:r>
-      <w:r>
-        <w:rPr>
-          <w:sz w:val="18"/>
-          <w:szCs w:val="18"/>
-        </w:rPr>
-        <w:t xml:space="preserve">individuals have only a single image file, while some individuals have hundreds of image files, with the maximum amount saved under </w:t>
-      </w:r>
-      <w:r>
-        <w:rPr>
-          <w:i/>
-          <w:iCs/>
-          <w:sz w:val="18"/>
-          <w:szCs w:val="18"/>
-        </w:rPr>
-        <w:t>‘</w:t>
+        <w:t xml:space="preserve"> outcome, for pairs as well. From visually inspecting the image files, we also noticed that aside from centering and cropping the images to contain the individuals’ faces, some images were also cropped and rescaled, adding a completely black background in the edges of the frame.</w:t>
+      </w:r>
+    </w:p>
+    <w:p>
+      <w:pPr>
+        <w:pStyle w:val="ListParagraph"/>
+        <w:keepNext/>
+        <w:ind w:left="0"/>
+        <w:rPr>
+          <w:sz w:val="18"/>
+          <w:szCs w:val="18"/>
+        </w:rPr>
+      </w:pPr>
+      <w:r>
+        <w:rPr>
+          <w:sz w:val="18"/>
+          <w:szCs w:val="18"/>
+        </w:rPr>
+        <w:t xml:space="preserve">To </w:t>
       </w:r>
       <w:proofErr w:type="spellStart"/>
-      <w:r>
-        <w:rPr>
-          <w:i/>
-          <w:iCs/>
+      <w:proofErr w:type="gramStart"/>
+      <w:r>
+        <w:rPr>
+          <w:sz w:val="18"/>
+          <w:szCs w:val="18"/>
+        </w:rPr>
+        <w:t>asses</w:t>
+      </w:r>
+      <w:proofErr w:type="spellEnd"/>
+      <w:proofErr w:type="gramEnd"/>
+      <w:r>
+        <w:rPr>
+          <w:sz w:val="18"/>
+          <w:szCs w:val="18"/>
+        </w:rPr>
+        <w:t xml:space="preserve"> the scale of the provided image set, we checked how many image files each individual has in the image (‘Ifw2Data’) directory supplied and plotted the histogram of the individual counts of image files (Fig. 1). We discovered that the majority of individuals have only a single image file, while some individuals have hundreds of image files, with the maximum amount saved under ‘</w:t>
+      </w:r>
+      <w:proofErr w:type="spellStart"/>
+      <w:r>
+        <w:rPr>
           <w:sz w:val="18"/>
           <w:szCs w:val="18"/>
         </w:rPr>
@@ -4126,19 +4014,10 @@
       <w:proofErr w:type="spellEnd"/>
       <w:r>
         <w:rPr>
-          <w:i/>
-          <w:iCs/>
-          <w:sz w:val="18"/>
-          <w:szCs w:val="18"/>
-        </w:rPr>
-        <w:t>’</w:t>
-      </w:r>
-      <w:r>
-        <w:rPr>
-          <w:sz w:val="18"/>
-          <w:szCs w:val="18"/>
-        </w:rPr>
-        <w:t xml:space="preserve"> name, with 530 images. </w:t>
+          <w:sz w:val="18"/>
+          <w:szCs w:val="18"/>
+        </w:rPr>
+        <w:t xml:space="preserve">’ name, with 530 images. </w:t>
       </w:r>
     </w:p>
     <w:p>
@@ -4146,6 +4025,88 @@
         <w:pStyle w:val="ListParagraph"/>
         <w:keepNext/>
         <w:ind w:left="0"/>
+        <w:rPr>
+          <w:sz w:val="18"/>
+          <w:szCs w:val="18"/>
+        </w:rPr>
+      </w:pPr>
+      <w:r>
+        <w:rPr>
+          <w:sz w:val="18"/>
+          <w:szCs w:val="18"/>
+        </w:rPr>
+        <w:t xml:space="preserve">The individuals </w:t>
+      </w:r>
+      <w:r>
+        <w:rPr>
+          <w:sz w:val="18"/>
+          <w:szCs w:val="18"/>
+        </w:rPr>
+        <w:t xml:space="preserve">appearing in the image files themselves were also of interest: After browsing through hundreds of images (through the process of performing the assignment) we noticed that most, if not all, individuals were of a narrow demographic spectrum, no images of children and very old people seem to exist, most images appear to be of </w:t>
+      </w:r>
+      <w:r>
+        <w:rPr>
+          <w:sz w:val="18"/>
+          <w:szCs w:val="18"/>
+        </w:rPr>
+        <w:lastRenderedPageBreak/>
+        <w:t xml:space="preserve">white </w:t>
+      </w:r>
+      <w:proofErr w:type="gramStart"/>
+      <w:r>
+        <w:rPr>
+          <w:sz w:val="18"/>
+          <w:szCs w:val="18"/>
+        </w:rPr>
+        <w:t>middle aged</w:t>
+      </w:r>
+      <w:proofErr w:type="gramEnd"/>
+      <w:r>
+        <w:rPr>
+          <w:sz w:val="18"/>
+          <w:szCs w:val="18"/>
+        </w:rPr>
+        <w:t xml:space="preserve"> males. The database webpage </w:t>
+      </w:r>
+      <w:hyperlink r:id="rId14" w:history="1">
+        <w:r>
+          <w:rPr>
+            <w:rStyle w:val="Hyperlink"/>
+            <w:sz w:val="18"/>
+            <w:szCs w:val="18"/>
+          </w:rPr>
+          <w:t>itself</w:t>
+        </w:r>
+      </w:hyperlink>
+      <w:r>
+        <w:rPr>
+          <w:sz w:val="18"/>
+          <w:szCs w:val="18"/>
+        </w:rPr>
+        <w:t xml:space="preserve"> seems to agree and even provides a friendly warning that this database does not fit well for the </w:t>
+      </w:r>
+      <w:proofErr w:type="gramStart"/>
+      <w:r>
+        <w:rPr>
+          <w:sz w:val="18"/>
+          <w:szCs w:val="18"/>
+        </w:rPr>
+        <w:t>1:N</w:t>
+      </w:r>
+      <w:proofErr w:type="gramEnd"/>
+      <w:r>
+        <w:rPr>
+          <w:sz w:val="18"/>
+          <w:szCs w:val="18"/>
+        </w:rPr>
+        <w:t xml:space="preserve"> recognition task. </w:t>
+      </w:r>
+    </w:p>
+    <w:p>
+      <w:pPr>
+        <w:pStyle w:val="ListParagraph"/>
+        <w:keepNext/>
+        <w:ind w:left="0"/>
       </w:pPr>
       <w:r>
         <w:rPr>
@@ -4153,7 +4114,6 @@
           <w:sz w:val="18"/>
           <w:szCs w:val="18"/>
         </w:rPr>
-        <w:lastRenderedPageBreak/>
         <w:drawing>
           <wp:inline distT="0" distB="0" distL="0" distR="0" wp14:anchorId="3871FDCE" wp14:editId="7D45AE00">
             <wp:extent cx="3239145" cy="2159430"/>
@@ -4170,7 +4130,7 @@
                     <pic:cNvPicPr/>
                   </pic:nvPicPr>
                   <pic:blipFill>
-                    <a:blip r:embed="rId14" cstate="print">
+                    <a:blip r:embed="rId15" cstate="print">
                       <a:extLst>
                         <a:ext uri="{28A0092B-C50C-407E-A947-70E740481C1C}">
                           <a14:useLocalDpi xmlns:a14="http://schemas.microsoft.com/office/drawing/2010/main" val="0"/>
@@ -4207,108 +4167,183 @@
       <w:r>
         <w:t xml:space="preserve">Figure </w:t>
       </w:r>
-      <w:r>
-        <w:fldChar w:fldCharType="begin"/>
-      </w:r>
-      <w:r>
-        <w:instrText xml:space="preserve"> SEQ Figure \* ARABIC </w:instrText>
-      </w:r>
-      <w:r>
-        <w:fldChar w:fldCharType="separate"/>
+      <w:fldSimple w:instr=" SEQ Figure \* ARABIC ">
+        <w:r>
+          <w:rPr>
+            <w:noProof/>
+          </w:rPr>
+          <w:t>1</w:t>
+        </w:r>
+      </w:fldSimple>
+      <w:r>
+        <w:t xml:space="preserve">:Distribution of Image files count - limit of y-axis </w:t>
       </w:r>
       <w:r>
         <w:rPr>
           <w:noProof/>
         </w:rPr>
-        <w:t>1</w:t>
-      </w:r>
-      <w:r>
-        <w:rPr>
-          <w:noProof/>
-        </w:rPr>
-        <w:fldChar w:fldCharType="end"/>
-      </w:r>
-      <w:r>
-        <w:t xml:space="preserve">:Distribution of Image files count - limit of y-axis </w:t>
-      </w:r>
-      <w:r>
-        <w:rPr>
-          <w:noProof/>
-        </w:rPr>
         <w:t>is set to 10. Maximum count of image files detected is 530.</w:t>
       </w:r>
     </w:p>
     <w:p>
-      <w:r>
+      <w:pPr>
+        <w:rPr>
+          <w:sz w:val="18"/>
+          <w:szCs w:val="18"/>
+        </w:rPr>
+      </w:pPr>
+      <w:r>
+        <w:rPr>
+          <w:sz w:val="18"/>
+          <w:szCs w:val="18"/>
+        </w:rPr>
         <w:t xml:space="preserve">We then focused on the training and testing set only, disregarding any finding related to the image files themselves, as we are instructed to train and test our data using only the images </w:t>
       </w:r>
       <w:proofErr w:type="spellStart"/>
       <w:r>
+        <w:rPr>
+          <w:sz w:val="18"/>
+          <w:szCs w:val="18"/>
+        </w:rPr>
         <w:t>addresed</w:t>
       </w:r>
       <w:proofErr w:type="spellEnd"/>
       <w:r>
-        <w:t xml:space="preserve"> by the </w:t>
-      </w:r>
-      <w:bookmarkStart w:id="3" w:name="_Hlk69669915"/>
-      <w:r>
-        <w:t xml:space="preserve">‘pairDevTrain.txt’&amp; </w:t>
-      </w:r>
-      <w:bookmarkEnd w:id="3"/>
-      <w:r>
-        <w:t>‘pairDevTest.txt’; We found that the individual appearing in the training set</w:t>
-      </w:r>
-      <w:r>
-        <w:t xml:space="preserve"> and in the test set </w:t>
-      </w:r>
-      <w:r>
-        <w:t>are ‘</w:t>
+        <w:rPr>
+          <w:sz w:val="18"/>
+          <w:szCs w:val="18"/>
+        </w:rPr>
+        <w:t xml:space="preserve"> by the ‘pairDevTrain.txt’&amp; ‘pairDevTest.txt’; We found that the individual appearing in the training set and in the test set are ‘</w:t>
       </w:r>
       <w:proofErr w:type="spellStart"/>
       <w:r>
+        <w:rPr>
+          <w:sz w:val="18"/>
+          <w:szCs w:val="18"/>
+        </w:rPr>
         <w:t>Alec_Baldwin</w:t>
       </w:r>
       <w:proofErr w:type="spellEnd"/>
       <w:r>
+        <w:rPr>
+          <w:sz w:val="18"/>
+          <w:szCs w:val="18"/>
+        </w:rPr>
         <w:t>’ ‘</w:t>
       </w:r>
       <w:proofErr w:type="spellStart"/>
       <w:r>
+        <w:rPr>
+          <w:sz w:val="18"/>
+          <w:szCs w:val="18"/>
+        </w:rPr>
         <w:t>Tang_Jiaxuan</w:t>
       </w:r>
       <w:proofErr w:type="spellEnd"/>
-      <w:r>
-        <w:t xml:space="preserve">’ , accordingly, both with 6 appearances only (both under matching pairs and </w:t>
+      <w:proofErr w:type="gramStart"/>
+      <w:r>
+        <w:rPr>
+          <w:sz w:val="18"/>
+          <w:szCs w:val="18"/>
+        </w:rPr>
+        <w:t>’ ,</w:t>
+      </w:r>
+      <w:proofErr w:type="gramEnd"/>
+      <w:r>
+        <w:rPr>
+          <w:sz w:val="18"/>
+          <w:szCs w:val="18"/>
+        </w:rPr>
+        <w:t xml:space="preserve"> accordingly, both with 6 appearances only (both under matching pairs and </w:t>
       </w:r>
       <w:proofErr w:type="spellStart"/>
       <w:r>
+        <w:rPr>
+          <w:sz w:val="18"/>
+          <w:szCs w:val="18"/>
+        </w:rPr>
         <w:t>non matching</w:t>
       </w:r>
       <w:proofErr w:type="spellEnd"/>
       <w:r>
-        <w:t xml:space="preserve"> pairs). We also plotted a histogram of all individuals’ amount of appearances in the training and testing sets (Fig. 2), and although most individuals appeared once, it seems there is some sort of a power law restricting the </w:t>
-      </w:r>
-      <w:r>
-        <w:t xml:space="preserve">amount of duplicated (or more) </w:t>
+        <w:rPr>
+          <w:sz w:val="18"/>
+          <w:szCs w:val="18"/>
+        </w:rPr>
+        <w:t xml:space="preserve"> pairs). We also plotted a histogram of all individuals’ </w:t>
+      </w:r>
+      <w:proofErr w:type="gramStart"/>
+      <w:r>
+        <w:rPr>
+          <w:sz w:val="18"/>
+          <w:szCs w:val="18"/>
+        </w:rPr>
+        <w:t>amount</w:t>
+      </w:r>
+      <w:proofErr w:type="gramEnd"/>
+      <w:r>
+        <w:rPr>
+          <w:sz w:val="18"/>
+          <w:szCs w:val="18"/>
+        </w:rPr>
+        <w:t xml:space="preserve"> of appearances in the training and testing sets (Fig. 2), and although most individuals appeared once, it seems there is some sort of a power law restricting the amount of duplicated (or more) </w:t>
       </w:r>
       <w:proofErr w:type="spellStart"/>
       <w:r>
+        <w:rPr>
+          <w:sz w:val="18"/>
+          <w:szCs w:val="18"/>
+        </w:rPr>
         <w:t>inviduals</w:t>
       </w:r>
       <w:proofErr w:type="spellEnd"/>
       <w:r>
-        <w:t>’ appearances</w:t>
-      </w:r>
-      <w:r>
-        <w:t xml:space="preserve"> in both training and testing sets. In the training set, only 351 individuals appeared in both the matched pairs and </w:t>
+        <w:rPr>
+          <w:sz w:val="18"/>
+          <w:szCs w:val="18"/>
+        </w:rPr>
+        <w:t xml:space="preserve">’ appearances in both training and testing sets. In the training set, only 351 individuals appeared in both the matched pairs and </w:t>
       </w:r>
       <w:proofErr w:type="spellStart"/>
       <w:r>
+        <w:rPr>
+          <w:sz w:val="18"/>
+          <w:szCs w:val="18"/>
+        </w:rPr>
         <w:t>non matched</w:t>
       </w:r>
       <w:proofErr w:type="spellEnd"/>
       <w:r>
-        <w:t xml:space="preserve"> pairs, whilst 138 appeared in both in the testing set. </w:t>
+        <w:rPr>
+          <w:sz w:val="18"/>
+          <w:szCs w:val="18"/>
+        </w:rPr>
+        <w:t xml:space="preserve"> pairs, whilst 138 appeared in both matching and </w:t>
+      </w:r>
+      <w:proofErr w:type="spellStart"/>
+      <w:proofErr w:type="gramStart"/>
+      <w:r>
+        <w:rPr>
+          <w:sz w:val="18"/>
+          <w:szCs w:val="18"/>
+        </w:rPr>
+        <w:t>non matching</w:t>
+      </w:r>
+      <w:proofErr w:type="spellEnd"/>
+      <w:proofErr w:type="gramEnd"/>
+      <w:r>
+        <w:rPr>
+          <w:sz w:val="18"/>
+          <w:szCs w:val="18"/>
+        </w:rPr>
+        <w:t xml:space="preserve"> pairs in the testing set.</w:t>
+      </w:r>
+      <w:r>
+        <w:rPr>
+          <w:sz w:val="18"/>
+          <w:szCs w:val="18"/>
+        </w:rPr>
+        <w:t xml:space="preserve"> </w:t>
       </w:r>
     </w:p>
     <w:p>
@@ -4338,7 +4373,7 @@
                     <pic:cNvPicPr/>
                   </pic:nvPicPr>
                   <pic:blipFill>
-                    <a:blip r:embed="rId15" cstate="print">
+                    <a:blip r:embed="rId16" cstate="print">
                       <a:extLst>
                         <a:ext uri="{28A0092B-C50C-407E-A947-70E740481C1C}">
                           <a14:useLocalDpi xmlns:a14="http://schemas.microsoft.com/office/drawing/2010/main" val="0"/>
@@ -4372,124 +4407,196 @@
       <w:r>
         <w:t xml:space="preserve">Figure </w:t>
       </w:r>
-      <w:r>
-        <w:fldChar w:fldCharType="begin"/>
-      </w:r>
-      <w:r>
-        <w:instrText xml:space="preserve"> SEQ Figure \* ARABIC </w:instrText>
-      </w:r>
-      <w:r>
-        <w:fldChar w:fldCharType="separate"/>
+      <w:fldSimple w:instr=" SEQ Figure \* ARABIC ">
+        <w:r>
+          <w:rPr>
+            <w:noProof/>
+          </w:rPr>
+          <w:t>2</w:t>
+        </w:r>
+      </w:fldSimple>
+      <w:r>
+        <w:t xml:space="preserve"> - Distributions of appearances in training and testing sets. </w:t>
+      </w:r>
+      <w:bookmarkStart w:id="3" w:name="_Hlk69670599"/>
+      <w:r>
+        <w:t xml:space="preserve">The total number of unique individuals in the training set is </w:t>
       </w:r>
       <w:r>
         <w:rPr>
           <w:noProof/>
         </w:rPr>
-        <w:t>2</w:t>
-      </w:r>
+        <w:t>2132, the number of unique individuals in the matching pairs of the training set is 788, and in the non matching pairs 2132.</w:t>
+      </w:r>
+      <w:bookmarkEnd w:id="3"/>
       <w:r>
         <w:rPr>
           <w:noProof/>
         </w:rPr>
-        <w:fldChar w:fldCharType="end"/>
-      </w:r>
-      <w:r>
-        <w:t xml:space="preserve"> - Distributions of appearances in training and testing sets. </w:t>
-      </w:r>
-      <w:bookmarkStart w:id="4" w:name="_Hlk69670599"/>
-      <w:r>
-        <w:t xml:space="preserve">The total number of unique individuals in the training set is </w:t>
+        <w:t xml:space="preserve"> </w:t>
       </w:r>
       <w:r>
         <w:rPr>
           <w:noProof/>
         </w:rPr>
-        <w:t>2132, the number of unique individuals in the matching pairs of the training set is 788, and in the non matching pairs 2132.</w:t>
-      </w:r>
-      <w:bookmarkEnd w:id="4"/>
+        <w:t xml:space="preserve">The total number of unique individuals in the </w:t>
+      </w:r>
       <w:r>
         <w:rPr>
           <w:noProof/>
         </w:rPr>
+        <w:t>testing</w:t>
+      </w:r>
+      <w:r>
+        <w:rPr>
+          <w:noProof/>
+        </w:rPr>
+        <w:t xml:space="preserve"> set is </w:t>
+      </w:r>
+      <w:r>
+        <w:rPr>
+          <w:noProof/>
+        </w:rPr>
+        <w:t>963</w:t>
+      </w:r>
+      <w:r>
+        <w:rPr>
+          <w:noProof/>
+        </w:rPr>
+        <w:t xml:space="preserve">, the number of unique individuals in the matching pairs of the </w:t>
+      </w:r>
+      <w:r>
+        <w:rPr>
+          <w:noProof/>
+        </w:rPr>
+        <w:t>testing</w:t>
+      </w:r>
+      <w:r>
+        <w:rPr>
+          <w:noProof/>
+        </w:rPr>
+        <w:t xml:space="preserve"> set is </w:t>
+      </w:r>
+      <w:r>
+        <w:rPr>
+          <w:noProof/>
+        </w:rPr>
+        <w:t>353</w:t>
+      </w:r>
+      <w:r>
+        <w:rPr>
+          <w:noProof/>
+        </w:rPr>
+        <w:t xml:space="preserve">, and in the non matching pairs </w:t>
+      </w:r>
+      <w:r>
+        <w:rPr>
+          <w:noProof/>
+        </w:rPr>
+        <w:t>748</w:t>
+      </w:r>
+      <w:r>
+        <w:rPr>
+          <w:noProof/>
+        </w:rPr>
+        <w:t>.</w:t>
+      </w:r>
+      <w:r>
+        <w:rPr>
+          <w:noProof/>
+        </w:rPr>
         <w:t xml:space="preserve"> </w:t>
       </w:r>
-      <w:r>
-        <w:rPr>
-          <w:noProof/>
-        </w:rPr>
-        <w:t xml:space="preserve">The total number of unique individuals in the </w:t>
-      </w:r>
-      <w:r>
-        <w:rPr>
-          <w:noProof/>
-        </w:rPr>
-        <w:t>testing</w:t>
-      </w:r>
-      <w:r>
-        <w:rPr>
-          <w:noProof/>
-        </w:rPr>
-        <w:t xml:space="preserve"> set is </w:t>
-      </w:r>
-      <w:r>
-        <w:rPr>
-          <w:noProof/>
-        </w:rPr>
-        <w:t>963</w:t>
-      </w:r>
-      <w:r>
-        <w:rPr>
-          <w:noProof/>
-        </w:rPr>
-        <w:t xml:space="preserve">, the number of unique individuals in the matching pairs of the </w:t>
-      </w:r>
-      <w:r>
-        <w:rPr>
-          <w:noProof/>
-        </w:rPr>
-        <w:t>testing</w:t>
-      </w:r>
-      <w:r>
-        <w:rPr>
-          <w:noProof/>
-        </w:rPr>
-        <w:t xml:space="preserve"> set is </w:t>
-      </w:r>
-      <w:r>
-        <w:rPr>
-          <w:noProof/>
-        </w:rPr>
-        <w:t>353</w:t>
-      </w:r>
-      <w:r>
-        <w:rPr>
-          <w:noProof/>
-        </w:rPr>
-        <w:t xml:space="preserve">, and in the non matching pairs </w:t>
-      </w:r>
-      <w:r>
-        <w:rPr>
-          <w:noProof/>
-        </w:rPr>
-        <w:t>748</w:t>
-      </w:r>
-      <w:r>
-        <w:rPr>
-          <w:noProof/>
-        </w:rPr>
-        <w:t>.</w:t>
-      </w:r>
-      <w:r>
-        <w:rPr>
-          <w:noProof/>
-        </w:rPr>
-        <w:t xml:space="preserve"> </w:t>
-      </w:r>
-    </w:p>
-    <w:p>
-      <w:pPr>
-        <w:pStyle w:val="ListParagraph"/>
-        <w:ind w:left="0"/>
+    </w:p>
+    <w:p>
+      <w:pPr>
+        <w:pStyle w:val="ListParagraph"/>
+        <w:ind w:left="0"/>
+        <w:rPr>
+          <w:sz w:val="18"/>
+          <w:szCs w:val="18"/>
+        </w:rPr>
+      </w:pPr>
+      <w:r>
+        <w:rPr>
+          <w:sz w:val="18"/>
+          <w:szCs w:val="18"/>
+        </w:rPr>
+        <w:lastRenderedPageBreak/>
+        <w:t xml:space="preserve">Checking for shared individuals across matching and </w:t>
+      </w:r>
+      <w:proofErr w:type="spellStart"/>
+      <w:proofErr w:type="gramStart"/>
+      <w:r>
+        <w:rPr>
+          <w:sz w:val="18"/>
+          <w:szCs w:val="18"/>
+        </w:rPr>
+        <w:t>non matching</w:t>
+      </w:r>
+      <w:proofErr w:type="spellEnd"/>
+      <w:proofErr w:type="gramEnd"/>
+      <w:r>
+        <w:rPr>
+          <w:sz w:val="18"/>
+          <w:szCs w:val="18"/>
+        </w:rPr>
+        <w:t xml:space="preserve"> pairs is not sufficient, as an individual might be represented by a different image (notated with the image index) in the matching samples then in the </w:t>
+      </w:r>
+      <w:proofErr w:type="spellStart"/>
+      <w:r>
+        <w:rPr>
+          <w:sz w:val="18"/>
+          <w:szCs w:val="18"/>
+        </w:rPr>
+        <w:t>non matching</w:t>
+      </w:r>
+      <w:proofErr w:type="spellEnd"/>
+      <w:r>
+        <w:rPr>
+          <w:sz w:val="18"/>
+          <w:szCs w:val="18"/>
+        </w:rPr>
+        <w:t xml:space="preserve"> samples. Hence, we checked whether the set of images used for the matching samples is fully/disjoint/contiguous with the set of images used for the non-matching sample with all shared individuals. We found that all the images of individuals appearing in both matching and </w:t>
+      </w:r>
+      <w:proofErr w:type="spellStart"/>
+      <w:proofErr w:type="gramStart"/>
+      <w:r>
+        <w:rPr>
+          <w:sz w:val="18"/>
+          <w:szCs w:val="18"/>
+        </w:rPr>
+        <w:t>non matching</w:t>
+      </w:r>
+      <w:proofErr w:type="spellEnd"/>
+      <w:proofErr w:type="gramEnd"/>
+      <w:r>
+        <w:rPr>
+          <w:sz w:val="18"/>
+          <w:szCs w:val="18"/>
+        </w:rPr>
+        <w:t xml:space="preserve"> pairs are the same in the matching and </w:t>
+      </w:r>
+      <w:proofErr w:type="spellStart"/>
+      <w:r>
+        <w:rPr>
+          <w:sz w:val="18"/>
+          <w:szCs w:val="18"/>
+        </w:rPr>
+        <w:t>non matching</w:t>
+      </w:r>
+      <w:proofErr w:type="spellEnd"/>
+      <w:r>
+        <w:rPr>
+          <w:sz w:val="18"/>
+          <w:szCs w:val="18"/>
+        </w:rPr>
+        <w:t xml:space="preserve"> samples.</w:t>
+      </w:r>
+    </w:p>
+    <w:p>
+      <w:pPr>
+        <w:pStyle w:val="ListParagraph"/>
         <w:rPr>
           <w:b/>
           <w:bCs/>
@@ -4498,6 +4605,156 @@
           <w:u w:val="single"/>
         </w:rPr>
       </w:pPr>
+    </w:p>
+    <w:p>
+      <w:pPr>
+        <w:pStyle w:val="ListParagraph"/>
+        <w:ind w:left="0"/>
+        <w:rPr>
+          <w:sz w:val="18"/>
+          <w:szCs w:val="18"/>
+          <w:u w:val="single"/>
+        </w:rPr>
+      </w:pPr>
+      <w:r>
+        <w:rPr>
+          <w:sz w:val="18"/>
+          <w:szCs w:val="18"/>
+          <w:u w:val="single"/>
+        </w:rPr>
+        <w:t>EDA conclusions:</w:t>
+      </w:r>
+    </w:p>
+    <w:p>
+      <w:pPr>
+        <w:pStyle w:val="ListParagraph"/>
+        <w:ind w:left="0"/>
+        <w:rPr>
+          <w:sz w:val="18"/>
+          <w:szCs w:val="18"/>
+        </w:rPr>
+      </w:pPr>
+      <w:r>
+        <w:rPr>
+          <w:sz w:val="18"/>
+          <w:szCs w:val="18"/>
+        </w:rPr>
+        <w:t xml:space="preserve">As most individuals appear in either the matching pairs or the non-matching pairs, the task in hand (one-shot learning to classify if two images are of the same individual) is more difficult than we </w:t>
+      </w:r>
+      <w:r>
+        <w:rPr>
+          <w:sz w:val="18"/>
+          <w:szCs w:val="18"/>
+        </w:rPr>
+        <w:t xml:space="preserve">initially </w:t>
+      </w:r>
+      <w:r>
+        <w:rPr>
+          <w:sz w:val="18"/>
+          <w:szCs w:val="18"/>
+        </w:rPr>
+        <w:t xml:space="preserve">thought. During most of the training, our model will learn from each individual only once, either from matching samples or non-matching samples, and will have very few opportunities to learn matching and </w:t>
+      </w:r>
+      <w:proofErr w:type="spellStart"/>
+      <w:proofErr w:type="gramStart"/>
+      <w:r>
+        <w:rPr>
+          <w:sz w:val="18"/>
+          <w:szCs w:val="18"/>
+        </w:rPr>
+        <w:t>non matching</w:t>
+      </w:r>
+      <w:proofErr w:type="spellEnd"/>
+      <w:proofErr w:type="gramEnd"/>
+      <w:r>
+        <w:rPr>
+          <w:sz w:val="18"/>
+          <w:szCs w:val="18"/>
+        </w:rPr>
+        <w:t xml:space="preserve"> samples of a single person. This makes the task of training closer to zero-shot learning. This is emphasized by the fully disjoint train and test sets, </w:t>
+      </w:r>
+      <w:proofErr w:type="gramStart"/>
+      <w:r>
+        <w:rPr>
+          <w:sz w:val="18"/>
+          <w:szCs w:val="18"/>
+        </w:rPr>
+        <w:t>were</w:t>
+      </w:r>
+      <w:proofErr w:type="gramEnd"/>
+      <w:r>
+        <w:rPr>
+          <w:sz w:val="18"/>
+          <w:szCs w:val="18"/>
+        </w:rPr>
+        <w:t xml:space="preserve"> no individuals are contiguous about the two sets.</w:t>
+      </w:r>
+      <w:r>
+        <w:rPr>
+          <w:sz w:val="18"/>
+          <w:szCs w:val="18"/>
+        </w:rPr>
+        <w:t xml:space="preserve"> </w:t>
+      </w:r>
+      <w:r>
+        <w:rPr>
+          <w:sz w:val="18"/>
+          <w:szCs w:val="18"/>
+        </w:rPr>
+        <w:br/>
+        <w:t xml:space="preserve">All of the above and the disclaimers mentioned at the beginning of this section, suggest that in “real world” research, were the </w:t>
+      </w:r>
+      <w:r>
+        <w:rPr>
+          <w:sz w:val="18"/>
+          <w:szCs w:val="18"/>
+        </w:rPr>
+        <w:t>performance</w:t>
+      </w:r>
+      <w:r>
+        <w:rPr>
+          <w:sz w:val="18"/>
+          <w:szCs w:val="18"/>
+        </w:rPr>
+        <w:t xml:space="preserve"> of the model </w:t>
+      </w:r>
+      <w:r>
+        <w:rPr>
+          <w:sz w:val="18"/>
+          <w:szCs w:val="18"/>
+        </w:rPr>
+        <w:t>actually</w:t>
+      </w:r>
+      <w:r>
+        <w:rPr>
+          <w:sz w:val="18"/>
+          <w:szCs w:val="18"/>
+        </w:rPr>
+        <w:t xml:space="preserve"> matter, one should not use this dataset on its own</w:t>
+      </w:r>
+      <w:r>
+        <w:rPr>
+          <w:sz w:val="18"/>
+          <w:szCs w:val="18"/>
+        </w:rPr>
+        <w:t xml:space="preserve"> as it might (among other issues) cause a bias towards specific demographics (</w:t>
+      </w:r>
+      <w:proofErr w:type="gramStart"/>
+      <w:r>
+        <w:rPr>
+          <w:sz w:val="18"/>
+          <w:szCs w:val="18"/>
+        </w:rPr>
+        <w:t>e.g.</w:t>
+      </w:r>
+      <w:proofErr w:type="gramEnd"/>
+      <w:r>
+        <w:rPr>
+          <w:sz w:val="18"/>
+          <w:szCs w:val="18"/>
+        </w:rPr>
+        <w:t xml:space="preserve"> it might always classify two images of children as a matching pair).</w:t>
+      </w:r>
     </w:p>
     <w:p>
       <w:pPr>
@@ -6262,12 +6519,12 @@
       </w:pPr>
     </w:p>
     <w:sectPr>
-      <w:headerReference w:type="even" r:id="rId16"/>
-      <w:headerReference w:type="default" r:id="rId17"/>
-      <w:footerReference w:type="even" r:id="rId18"/>
-      <w:footerReference w:type="default" r:id="rId19"/>
-      <w:headerReference w:type="first" r:id="rId20"/>
-      <w:footerReference w:type="first" r:id="rId21"/>
+      <w:headerReference w:type="even" r:id="rId17"/>
+      <w:headerReference w:type="default" r:id="rId18"/>
+      <w:footerReference w:type="even" r:id="rId19"/>
+      <w:footerReference w:type="default" r:id="rId20"/>
+      <w:headerReference w:type="first" r:id="rId21"/>
+      <w:footerReference w:type="first" r:id="rId22"/>
       <w:pgSz w:w="12240" w:h="15840"/>
       <w:pgMar w:top="1440" w:right="1800" w:bottom="1440" w:left="1800" w:header="708" w:footer="708" w:gutter="0"/>
       <w:cols w:space="708"/>

</xml_diff>

<commit_message>
Report - experiments added the resize explanation
</commit_message>
<xml_diff>
--- a/report.docx
+++ b/report.docx
@@ -3415,32 +3415,24 @@
           <w:sz w:val="18"/>
           <w:szCs w:val="18"/>
         </w:rPr>
-        <w:t>Validation set:</w:t>
-      </w:r>
-      <w:r>
-        <w:rPr>
-          <w:sz w:val="18"/>
-          <w:szCs w:val="18"/>
-        </w:rPr>
-        <w:t xml:space="preserve"> </w:t>
-      </w:r>
-    </w:p>
-    <w:p>
-      <w:pPr>
-        <w:pStyle w:val="ListParagraph"/>
-        <w:ind w:left="0"/>
-        <w:rPr>
-          <w:sz w:val="18"/>
-          <w:szCs w:val="18"/>
-        </w:rPr>
-      </w:pPr>
-      <w:r>
-        <w:rPr>
-          <w:sz w:val="18"/>
-          <w:szCs w:val="18"/>
-        </w:rPr>
         <w:t xml:space="preserve">Training strategy: </w:t>
       </w:r>
+      <w:r>
+        <w:rPr>
+          <w:sz w:val="18"/>
+          <w:szCs w:val="18"/>
+        </w:rPr>
+        <w:t xml:space="preserve">binary accuracy instead of one-shot during </w:t>
+      </w:r>
+      <w:proofErr w:type="gramStart"/>
+      <w:r>
+        <w:rPr>
+          <w:sz w:val="18"/>
+          <w:szCs w:val="18"/>
+        </w:rPr>
+        <w:t>training??.</w:t>
+      </w:r>
+      <w:proofErr w:type="gramEnd"/>
     </w:p>
     <w:p>
       <w:pPr>
@@ -3731,51 +3723,8 @@
           <w:sz w:val="18"/>
           <w:szCs w:val="18"/>
         </w:rPr>
-        <w:t>Bias?</w:t>
-      </w:r>
-    </w:p>
-    <w:p>
-      <w:pPr>
-        <w:pStyle w:val="ListParagraph"/>
-        <w:ind w:left="0"/>
-        <w:rPr>
-          <w:sz w:val="18"/>
-          <w:szCs w:val="18"/>
-        </w:rPr>
-      </w:pPr>
-      <w:r>
-        <w:rPr>
-          <w:sz w:val="18"/>
-          <w:szCs w:val="18"/>
-        </w:rPr>
         <w:t>Reasoning behind the choices:</w:t>
       </w:r>
-    </w:p>
-    <w:p>
-      <w:pPr>
-        <w:pStyle w:val="ListParagraph"/>
-        <w:ind w:left="0"/>
-        <w:rPr>
-          <w:sz w:val="18"/>
-          <w:szCs w:val="18"/>
-        </w:rPr>
-      </w:pPr>
-      <w:r>
-        <w:rPr>
-          <w:sz w:val="18"/>
-          <w:szCs w:val="18"/>
-        </w:rPr>
-        <w:t xml:space="preserve">Image </w:t>
-      </w:r>
-      <w:proofErr w:type="spellStart"/>
-      <w:r>
-        <w:rPr>
-          <w:sz w:val="18"/>
-          <w:szCs w:val="18"/>
-        </w:rPr>
-        <w:t>rezise</w:t>
-      </w:r>
-      <w:proofErr w:type="spellEnd"/>
     </w:p>
     <w:p>
       <w:pPr>
@@ -4630,8 +4579,10 @@
         <w:pStyle w:val="ListParagraph"/>
         <w:ind w:left="0"/>
         <w:rPr>
-          <w:sz w:val="18"/>
-          <w:szCs w:val="18"/>
+          <w:rFonts w:hint="cs"/>
+          <w:sz w:val="18"/>
+          <w:szCs w:val="18"/>
+          <w:rtl/>
         </w:rPr>
       </w:pPr>
       <w:r>
@@ -4850,15 +4801,6 @@
       <w:pPr>
         <w:pStyle w:val="ListParagraph"/>
         <w:ind w:left="0"/>
-        <w:rPr>
-          <w:b/>
-          <w:bCs/>
-          <w:sz w:val="20"/>
-          <w:szCs w:val="20"/>
-          <w:u w:val="single"/>
-        </w:rPr>
-      </w:pPr>
-      <w:r>
         <w:rPr>
           <w:b/>
           <w:bCs/>
@@ -4866,26 +4808,186 @@
           <w:szCs w:val="24"/>
           <w:u w:val="single"/>
         </w:rPr>
+      </w:pPr>
+      <w:r>
+        <w:rPr>
+          <w:b/>
+          <w:bCs/>
+          <w:sz w:val="24"/>
+          <w:szCs w:val="24"/>
+          <w:u w:val="single"/>
+        </w:rPr>
         <w:t>Empirical results:</w:t>
       </w:r>
     </w:p>
     <w:p>
       <w:pPr>
         <w:pStyle w:val="ListParagraph"/>
-        <w:rPr>
-          <w:sz w:val="28"/>
-          <w:szCs w:val="28"/>
-        </w:rPr>
-      </w:pPr>
-    </w:p>
-    <w:p>
-      <w:pPr>
-        <w:pStyle w:val="ListParagraph"/>
-        <w:rPr>
-          <w:sz w:val="18"/>
-          <w:szCs w:val="18"/>
-        </w:rPr>
-      </w:pPr>
+        <w:ind w:left="0"/>
+        <w:rPr>
+          <w:sz w:val="18"/>
+          <w:szCs w:val="18"/>
+        </w:rPr>
+      </w:pPr>
+      <w:proofErr w:type="gramStart"/>
+      <w:r>
+        <w:rPr>
+          <w:sz w:val="18"/>
+          <w:szCs w:val="18"/>
+          <w:u w:val="single"/>
+        </w:rPr>
+        <w:t>Image</w:t>
+      </w:r>
+      <w:proofErr w:type="gramEnd"/>
+      <w:r>
+        <w:rPr>
+          <w:sz w:val="18"/>
+          <w:szCs w:val="18"/>
+          <w:u w:val="single"/>
+        </w:rPr>
+        <w:t xml:space="preserve"> resize</w:t>
+      </w:r>
+      <w:r>
+        <w:rPr>
+          <w:sz w:val="18"/>
+          <w:szCs w:val="18"/>
+          <w:u w:val="single"/>
+        </w:rPr>
+        <w:t>:</w:t>
+      </w:r>
+      <w:r>
+        <w:rPr>
+          <w:sz w:val="18"/>
+          <w:szCs w:val="18"/>
+        </w:rPr>
+        <w:t xml:space="preserve"> </w:t>
+      </w:r>
+    </w:p>
+    <w:p>
+      <w:pPr>
+        <w:pStyle w:val="ListParagraph"/>
+        <w:ind w:left="0"/>
+        <w:rPr>
+          <w:sz w:val="18"/>
+          <w:szCs w:val="18"/>
+        </w:rPr>
+      </w:pPr>
+      <w:r>
+        <w:rPr>
+          <w:sz w:val="18"/>
+          <w:szCs w:val="18"/>
+        </w:rPr>
+        <w:t xml:space="preserve">One of the hyper-parameters we tested for was whether to perform image resizing, where images are scaled to a 150x150 pixels matrix instead of the original 250x250 pixels matrix. The trails </w:t>
+      </w:r>
+      <w:r>
+        <w:rPr>
+          <w:sz w:val="18"/>
+          <w:szCs w:val="18"/>
+        </w:rPr>
+        <w:t>(</w:t>
+      </w:r>
+      <w:proofErr w:type="gramStart"/>
+      <w:r>
+        <w:rPr>
+          <w:sz w:val="18"/>
+          <w:szCs w:val="18"/>
+        </w:rPr>
+        <w:t>in regards to</w:t>
+      </w:r>
+      <w:proofErr w:type="gramEnd"/>
+      <w:r>
+        <w:rPr>
+          <w:sz w:val="18"/>
+          <w:szCs w:val="18"/>
+        </w:rPr>
+        <w:t xml:space="preserve"> this hyper parameter) are </w:t>
+      </w:r>
+      <w:r>
+        <w:rPr>
+          <w:sz w:val="18"/>
+          <w:szCs w:val="18"/>
+        </w:rPr>
+        <w:t xml:space="preserve">aimed to answer two concerns: (1) is the amount of information retained in a reduced size image sufficient for the task in hand, i.e. will the model be able to learn the important </w:t>
+      </w:r>
+      <w:r>
+        <w:rPr>
+          <w:sz w:val="18"/>
+          <w:szCs w:val="18"/>
+        </w:rPr>
+        <w:t>facial</w:t>
+      </w:r>
+      <w:r>
+        <w:rPr>
+          <w:sz w:val="18"/>
+          <w:szCs w:val="18"/>
+        </w:rPr>
+        <w:t xml:space="preserve"> features that discriminate between individuals, or is the information encoding said facial features lost when images are scaled down in size. (2) Out of memory (OOM) issues; the domain of image processing is very resource demanding </w:t>
+      </w:r>
+      <w:r>
+        <w:rPr>
+          <w:sz w:val="18"/>
+          <w:szCs w:val="18"/>
+        </w:rPr>
+        <w:t>by its nature</w:t>
+      </w:r>
+      <w:r>
+        <w:rPr>
+          <w:sz w:val="18"/>
+          <w:szCs w:val="18"/>
+        </w:rPr>
+        <w:t xml:space="preserve">, so reducing the physical amount of memory each image occupies might accelerate training and testing </w:t>
+      </w:r>
+      <w:proofErr w:type="spellStart"/>
+      <w:proofErr w:type="gramStart"/>
+      <w:r>
+        <w:rPr>
+          <w:sz w:val="18"/>
+          <w:szCs w:val="18"/>
+        </w:rPr>
+        <w:t>processes.</w:t>
+      </w:r>
+      <w:r>
+        <w:rPr>
+          <w:sz w:val="18"/>
+          <w:szCs w:val="18"/>
+        </w:rPr>
+        <w:t>S</w:t>
+      </w:r>
+      <w:proofErr w:type="spellEnd"/>
+      <w:proofErr w:type="gramEnd"/>
+    </w:p>
+    <w:p>
+      <w:pPr>
+        <w:pStyle w:val="ListParagraph"/>
+        <w:ind w:left="0"/>
+        <w:rPr>
+          <w:sz w:val="18"/>
+          <w:szCs w:val="18"/>
+        </w:rPr>
+      </w:pPr>
+    </w:p>
+    <w:p>
+      <w:pPr>
+        <w:rPr>
+          <w:b/>
+          <w:bCs/>
+          <w:color w:val="C00000"/>
+          <w:sz w:val="18"/>
+          <w:szCs w:val="18"/>
+          <w:u w:val="single"/>
+        </w:rPr>
+      </w:pPr>
+      <w:r>
+        <w:rPr>
+          <w:b/>
+          <w:bCs/>
+          <w:color w:val="C00000"/>
+          <w:sz w:val="18"/>
+          <w:szCs w:val="18"/>
+          <w:u w:val="single"/>
+        </w:rPr>
+        <w:t>Data augmentation</w:t>
+      </w:r>
     </w:p>
     <w:p>
       <w:pPr>

</xml_diff>